<commit_message>
Vähän visualisoinnin hahmottelua ihan omaksi huviksi
</commit_message>
<xml_diff>
--- a/Dokumentointi/Viikkoraportti 1.docx
+++ b/Dokumentointi/Viikkoraportti 1.docx
@@ -346,15 +346,261 @@
       <w:proofErr w:type="gramEnd"/>
     </w:p>
     <w:p>
+      <w:pPr>
+        <w:tabs>
+          <w:tab w:val="right" w:pos="8300"/>
+        </w:tabs>
+      </w:pPr>
       <w:r>
         <w:t>Kirjoitan yksikkötestit valmiille algoritmeille. K</w:t>
       </w:r>
       <w:r>
         <w:t>irjoitan pari muuta algoritmia.</w:t>
+      </w:r>
+      <w:r>
+        <w:tab/>
+      </w:r>
+    </w:p>
+    <w:p>
+      <w:pPr>
+        <w:pStyle w:val="Heading1"/>
+        <w:rPr>
+          <w:lang w:val="en-US"/>
+        </w:rPr>
+      </w:pPr>
+      <w:r>
+        <w:rPr>
+          <w:lang w:val="en-US"/>
+        </w:rPr>
+        <w:t>15.1</w:t>
+      </w:r>
+      <w:r>
+        <w:rPr>
+          <w:lang w:val="en-US"/>
+        </w:rPr>
+        <w:t>.2013</w:t>
+      </w:r>
+    </w:p>
+    <w:p>
+      <w:pPr>
+        <w:pStyle w:val="Heading2"/>
+        <w:rPr>
+          <w:lang w:val="en-US"/>
+        </w:rPr>
+      </w:pPr>
+      <w:proofErr w:type="spellStart"/>
+      <w:proofErr w:type="gramStart"/>
+      <w:r>
+        <w:rPr>
+          <w:lang w:val="en-US"/>
+        </w:rPr>
+        <w:t>Mitä</w:t>
+      </w:r>
+      <w:proofErr w:type="spellEnd"/>
+      <w:r>
+        <w:rPr>
+          <w:lang w:val="en-US"/>
+        </w:rPr>
+        <w:t xml:space="preserve"> </w:t>
+      </w:r>
+      <w:proofErr w:type="spellStart"/>
+      <w:r>
+        <w:rPr>
+          <w:lang w:val="en-US"/>
+        </w:rPr>
+        <w:t>opin</w:t>
+      </w:r>
+      <w:proofErr w:type="spellEnd"/>
+      <w:r>
+        <w:rPr>
+          <w:lang w:val="en-US"/>
+        </w:rPr>
+        <w:t xml:space="preserve"> </w:t>
+      </w:r>
+      <w:proofErr w:type="spellStart"/>
+      <w:r>
+        <w:rPr>
+          <w:lang w:val="en-US"/>
+        </w:rPr>
+        <w:t>tänään</w:t>
+      </w:r>
+      <w:proofErr w:type="spellEnd"/>
+      <w:r>
+        <w:rPr>
+          <w:lang w:val="en-US"/>
+        </w:rPr>
+        <w:t>?</w:t>
+      </w:r>
+      <w:proofErr w:type="gramEnd"/>
+    </w:p>
+    <w:p>
+      <w:r>
+        <w:t>-</w:t>
+      </w:r>
+    </w:p>
+    <w:p>
+      <w:pPr>
+        <w:pStyle w:val="Heading2"/>
+        <w:rPr>
+          <w:lang w:val="en-US"/>
+        </w:rPr>
+      </w:pPr>
+      <w:proofErr w:type="spellStart"/>
+      <w:proofErr w:type="gramStart"/>
+      <w:r>
+        <w:rPr>
+          <w:lang w:val="en-US"/>
+        </w:rPr>
+        <w:t>Mikä</w:t>
+      </w:r>
+      <w:proofErr w:type="spellEnd"/>
+      <w:r>
+        <w:rPr>
+          <w:lang w:val="en-US"/>
+        </w:rPr>
+        <w:t xml:space="preserve"> </w:t>
+      </w:r>
+      <w:proofErr w:type="spellStart"/>
+      <w:r>
+        <w:rPr>
+          <w:lang w:val="en-US"/>
+        </w:rPr>
+        <w:t>jäi</w:t>
+      </w:r>
+      <w:proofErr w:type="spellEnd"/>
+      <w:r>
+        <w:rPr>
+          <w:lang w:val="en-US"/>
+        </w:rPr>
+        <w:t xml:space="preserve"> </w:t>
+      </w:r>
+      <w:proofErr w:type="spellStart"/>
+      <w:r>
+        <w:rPr>
+          <w:lang w:val="en-US"/>
+        </w:rPr>
+        <w:t>epäselväksi</w:t>
+      </w:r>
+      <w:proofErr w:type="spellEnd"/>
+      <w:r>
+        <w:rPr>
+          <w:lang w:val="en-US"/>
+        </w:rPr>
+        <w:t>?</w:t>
+      </w:r>
+      <w:proofErr w:type="gramEnd"/>
+    </w:p>
+    <w:p>
+      <w:r>
+        <w:t>-</w:t>
+      </w:r>
+    </w:p>
+    <w:p>
+      <w:pPr>
+        <w:pStyle w:val="Heading2"/>
+        <w:rPr>
+          <w:lang w:val="en-US"/>
+        </w:rPr>
+      </w:pPr>
+      <w:proofErr w:type="spellStart"/>
+      <w:proofErr w:type="gramStart"/>
+      <w:r>
+        <w:rPr>
+          <w:lang w:val="en-US"/>
+        </w:rPr>
+        <w:t>Miten</w:t>
+      </w:r>
+      <w:proofErr w:type="spellEnd"/>
+      <w:r>
+        <w:rPr>
+          <w:lang w:val="en-US"/>
+        </w:rPr>
+        <w:t xml:space="preserve"> </w:t>
+      </w:r>
+      <w:proofErr w:type="spellStart"/>
+      <w:r>
+        <w:rPr>
+          <w:lang w:val="en-US"/>
+        </w:rPr>
+        <w:t>ohjelma</w:t>
+      </w:r>
+      <w:proofErr w:type="spellEnd"/>
+      <w:r>
+        <w:rPr>
+          <w:lang w:val="en-US"/>
+        </w:rPr>
+        <w:t xml:space="preserve"> on </w:t>
+      </w:r>
+      <w:proofErr w:type="spellStart"/>
+      <w:r>
+        <w:rPr>
+          <w:lang w:val="en-US"/>
+        </w:rPr>
+        <w:t>edistynyt</w:t>
+      </w:r>
+      <w:proofErr w:type="spellEnd"/>
+      <w:r>
+        <w:rPr>
+          <w:lang w:val="en-US"/>
+        </w:rPr>
+        <w:t>?</w:t>
+      </w:r>
+      <w:proofErr w:type="gramEnd"/>
+    </w:p>
+    <w:p>
+      <w:r>
+        <w:t xml:space="preserve">Vähän testejä, dokumentointia ja pientä säätöä. Tein algoritmin joka palauttaa </w:t>
       </w:r>
       <w:bookmarkStart w:id="0" w:name="_GoBack"/>
       <w:bookmarkEnd w:id="0"/>
-    </w:p>
+      <w:r>
+        <w:t>satunnaisen reitin.</w:t>
+      </w:r>
+    </w:p>
+    <w:p>
+      <w:pPr>
+        <w:pStyle w:val="Heading2"/>
+        <w:rPr>
+          <w:lang w:val="en-US"/>
+        </w:rPr>
+      </w:pPr>
+      <w:proofErr w:type="spellStart"/>
+      <w:proofErr w:type="gramStart"/>
+      <w:r>
+        <w:rPr>
+          <w:lang w:val="en-US"/>
+        </w:rPr>
+        <w:t>Mitä</w:t>
+      </w:r>
+      <w:proofErr w:type="spellEnd"/>
+      <w:r>
+        <w:rPr>
+          <w:lang w:val="en-US"/>
+        </w:rPr>
+        <w:t xml:space="preserve"> teen </w:t>
+      </w:r>
+      <w:proofErr w:type="spellStart"/>
+      <w:r>
+        <w:rPr>
+          <w:lang w:val="en-US"/>
+        </w:rPr>
+        <w:t>seuraavaksi</w:t>
+      </w:r>
+      <w:proofErr w:type="spellEnd"/>
+      <w:r>
+        <w:rPr>
+          <w:lang w:val="en-US"/>
+        </w:rPr>
+        <w:t>?</w:t>
+      </w:r>
+      <w:proofErr w:type="gramEnd"/>
+    </w:p>
+    <w:p>
+      <w:r>
+        <w:t>Luen lisää dynaamisesta ohjelmoinnista.</w:t>
+      </w:r>
+    </w:p>
+    <w:p/>
     <w:sectPr>
       <w:pgSz w:w="11900" w:h="16840"/>
       <w:pgMar w:top="1440" w:right="1800" w:bottom="1440" w:left="1800" w:header="708" w:footer="708" w:gutter="0"/>

</xml_diff>